<commit_message>
Started implementing plan scheduling, predecessors and minor gui behaviour improvements
</commit_message>
<xml_diff>
--- a/docs/JPlannerSWT TODO.docx
+++ b/docs/JPlannerSWT TODO.docx
@@ -9,6 +9,8 @@
           <w:u w:val="single"/>
         </w:rPr>
       </w:pPr>
+      <w:bookmarkStart w:id="0" w:name="_GoBack"/>
+      <w:bookmarkEnd w:id="0"/>
       <w:r>
         <w:rPr>
           <w:b/>
@@ -33,13 +35,94 @@
         </w:numPr>
       </w:pPr>
       <w:r>
-        <w:t xml:space="preserve">BUG: </w:t>
+        <w:t>Predecessors</w:t>
+      </w:r>
+    </w:p>
+    <w:p>
+      <w:pPr>
+        <w:pStyle w:val="ListParagraph"/>
+        <w:numPr>
+          <w:ilvl w:val="0"/>
+          <w:numId w:val="2"/>
+        </w:numPr>
+      </w:pPr>
+      <w:r>
+        <w:t>TaskResources</w:t>
+      </w:r>
+    </w:p>
+    <w:p>
+      <w:pPr>
+        <w:pStyle w:val="ListParagraph"/>
+        <w:numPr>
+          <w:ilvl w:val="0"/>
+          <w:numId w:val="2"/>
+        </w:numPr>
+      </w:pPr>
+      <w:r>
+        <w:t xml:space="preserve">Testing loading of </w:t>
+      </w:r>
+      <w:r>
+        <w:t>C:\Users\Richard\Documents\Qt\!tests</w:t>
+      </w:r>
+    </w:p>
+    <w:p>
+      <w:pPr>
+        <w:pStyle w:val="ListParagraph"/>
+        <w:numPr>
+          <w:ilvl w:val="0"/>
+          <w:numId w:val="2"/>
+        </w:numPr>
+      </w:pPr>
+    </w:p>
+    <w:p>
+      <w:pPr>
+        <w:pStyle w:val="ListParagraph"/>
+        <w:numPr>
+          <w:ilvl w:val="0"/>
+          <w:numId w:val="2"/>
+        </w:numPr>
+      </w:pPr>
+      <w:r>
+        <w:t>Introduce scheduling</w:t>
+      </w:r>
+    </w:p>
+    <w:p>
+      <w:pPr>
+        <w:pStyle w:val="ListParagraph"/>
+        <w:numPr>
+          <w:ilvl w:val="0"/>
+          <w:numId w:val="2"/>
+        </w:numPr>
+      </w:pPr>
+    </w:p>
+    <w:p>
+      <w:pPr>
+        <w:pStyle w:val="ListParagraph"/>
+        <w:numPr>
+          <w:ilvl w:val="0"/>
+          <w:numId w:val="2"/>
+        </w:numPr>
+      </w:pPr>
+    </w:p>
+    <w:p>
+      <w:pPr>
+        <w:pStyle w:val="ListParagraph"/>
+        <w:numPr>
+          <w:ilvl w:val="0"/>
+          <w:numId w:val="2"/>
+        </w:numPr>
+      </w:pPr>
+      <w:r>
+        <w:t xml:space="preserve">Verify listeners should do more than </w:t>
       </w:r>
       <w:proofErr w:type="spellStart"/>
       <w:r>
-        <w:t>TimeSpanEditor</w:t>
+        <w:t>doit</w:t>
       </w:r>
       <w:proofErr w:type="spellEnd"/>
+      <w:r>
+        <w:t>=false</w:t>
+      </w:r>
     </w:p>
     <w:p>
       <w:pPr>
@@ -50,7 +133,36 @@
         </w:numPr>
       </w:pPr>
       <w:r>
-        <w:t>Enter out of range number so goes red</w:t>
+        <w:t xml:space="preserve">throw new </w:t>
+      </w:r>
+      <w:proofErr w:type="spellStart"/>
+      <w:r>
+        <w:t>IllegalArgumentException</w:t>
+      </w:r>
+      <w:proofErr w:type="spellEnd"/>
+      <w:r>
+        <w:t>();</w:t>
+      </w:r>
+    </w:p>
+    <w:p>
+      <w:pPr>
+        <w:pStyle w:val="ListParagraph"/>
+        <w:numPr>
+          <w:ilvl w:val="0"/>
+          <w:numId w:val="2"/>
+        </w:numPr>
+      </w:pPr>
+    </w:p>
+    <w:p>
+      <w:pPr>
+        <w:pStyle w:val="ListParagraph"/>
+        <w:numPr>
+          <w:ilvl w:val="0"/>
+          <w:numId w:val="2"/>
+        </w:numPr>
+      </w:pPr>
+      <w:r>
+        <w:t>Resources</w:t>
       </w:r>
     </w:p>
     <w:p>
@@ -62,7 +174,102 @@
         </w:numPr>
       </w:pPr>
       <w:r>
-        <w:t>Click on “Tasks &amp; Gantt” so losses focus</w:t>
+        <w:t>Valid initials – chars/length/duplication</w:t>
+      </w:r>
+    </w:p>
+    <w:p>
+      <w:pPr>
+        <w:pStyle w:val="ListParagraph"/>
+        <w:numPr>
+          <w:ilvl w:val="0"/>
+          <w:numId w:val="2"/>
+        </w:numPr>
+      </w:pPr>
+    </w:p>
+    <w:p>
+      <w:pPr>
+        <w:pStyle w:val="ListParagraph"/>
+        <w:numPr>
+          <w:ilvl w:val="0"/>
+          <w:numId w:val="2"/>
+        </w:numPr>
+      </w:pPr>
+      <w:r>
+        <w:t>BUG: Keyboard shortcuts don’t work when sub-window shell has focus</w:t>
+      </w:r>
+    </w:p>
+    <w:p>
+      <w:pPr>
+        <w:pStyle w:val="ListParagraph"/>
+        <w:numPr>
+          <w:ilvl w:val="0"/>
+          <w:numId w:val="2"/>
+        </w:numPr>
+      </w:pPr>
+    </w:p>
+    <w:p>
+      <w:pPr>
+        <w:pStyle w:val="ListParagraph"/>
+        <w:numPr>
+          <w:ilvl w:val="0"/>
+          <w:numId w:val="2"/>
+        </w:numPr>
+      </w:pPr>
+      <w:r>
+        <w:t xml:space="preserve">Implement ‘Help’ about </w:t>
+      </w:r>
+      <w:proofErr w:type="spellStart"/>
+      <w:r>
+        <w:t>jplanner</w:t>
+      </w:r>
+      <w:proofErr w:type="spellEnd"/>
+    </w:p>
+    <w:p>
+      <w:pPr>
+        <w:pStyle w:val="ListParagraph"/>
+        <w:numPr>
+          <w:ilvl w:val="0"/>
+          <w:numId w:val="2"/>
+        </w:numPr>
+      </w:pPr>
+      <w:r>
+        <w:t>Save to temporary file before renaming to desired file</w:t>
+      </w:r>
+    </w:p>
+    <w:p>
+      <w:pPr>
+        <w:pStyle w:val="ListParagraph"/>
+        <w:numPr>
+          <w:ilvl w:val="0"/>
+          <w:numId w:val="2"/>
+        </w:numPr>
+      </w:pPr>
+      <w:r>
+        <w:t>More testing of</w:t>
+      </w:r>
+      <w:r>
+        <w:t xml:space="preserve"> ability to save &amp; load to XML</w:t>
+      </w:r>
+    </w:p>
+    <w:p>
+      <w:pPr>
+        <w:pStyle w:val="ListParagraph"/>
+        <w:numPr>
+          <w:ilvl w:val="0"/>
+          <w:numId w:val="2"/>
+        </w:numPr>
+      </w:pPr>
+    </w:p>
+    <w:p>
+      <w:pPr>
+        <w:pStyle w:val="ListParagraph"/>
+        <w:numPr>
+          <w:ilvl w:val="0"/>
+          <w:numId w:val="2"/>
+        </w:numPr>
+      </w:pPr>
+      <w:r>
+        <w:t>Generally improved abilities for editing Tasks/Resources/Calendars/Days</w:t>
       </w:r>
     </w:p>
     <w:p>
@@ -74,7 +281,66 @@
         </w:numPr>
       </w:pPr>
       <w:r>
-        <w:t>Pressing escape does not close, because editor no longer has focus</w:t>
+        <w:t>For days editing -</w:t>
+      </w:r>
+      <w:r>
+        <w:t xml:space="preserve"> c</w:t>
+      </w:r>
+      <w:r>
+        <w:t>reate Time editor with min/max stops</w:t>
+      </w:r>
+      <w:r>
+        <w:t xml:space="preserve"> so only valid in-order work-period start &amp; end times can be entered</w:t>
+      </w:r>
+    </w:p>
+    <w:p>
+      <w:pPr>
+        <w:pStyle w:val="ListParagraph"/>
+        <w:numPr>
+          <w:ilvl w:val="0"/>
+          <w:numId w:val="2"/>
+        </w:numPr>
+      </w:pPr>
+      <w:r>
+        <w:t>Tool tips on fields like ‘Date-time format’ and ‘Date format’</w:t>
+      </w:r>
+    </w:p>
+    <w:p>
+      <w:pPr>
+        <w:pStyle w:val="ListParagraph"/>
+        <w:numPr>
+          <w:ilvl w:val="0"/>
+          <w:numId w:val="2"/>
+        </w:numPr>
+      </w:pPr>
+      <w:r>
+        <w:t xml:space="preserve">Gantt menu to zoom in/out/fit </w:t>
+      </w:r>
+      <w:proofErr w:type="spellStart"/>
+      <w:r>
+        <w:t>etc</w:t>
+      </w:r>
+      <w:proofErr w:type="spellEnd"/>
+    </w:p>
+    <w:p>
+      <w:pPr>
+        <w:pStyle w:val="ListParagraph"/>
+        <w:numPr>
+          <w:ilvl w:val="0"/>
+          <w:numId w:val="2"/>
+        </w:numPr>
+      </w:pPr>
+    </w:p>
+    <w:p>
+      <w:pPr>
+        <w:pStyle w:val="ListParagraph"/>
+        <w:numPr>
+          <w:ilvl w:val="0"/>
+          <w:numId w:val="2"/>
+        </w:numPr>
+      </w:pPr>
+      <w:r>
+        <w:t>Nice to haves</w:t>
       </w:r>
     </w:p>
     <w:p>
@@ -86,36 +352,16 @@
         </w:numPr>
       </w:pPr>
       <w:r>
-        <w:t>IDEA: so check that puts focus back on editor if can’t commit because red</w:t>
-      </w:r>
-    </w:p>
-    <w:p>
-      <w:pPr>
-        <w:pStyle w:val="ListParagraph"/>
-        <w:numPr>
-          <w:ilvl w:val="0"/>
-          <w:numId w:val="2"/>
-        </w:numPr>
-      </w:pPr>
-    </w:p>
-    <w:p>
-      <w:pPr>
-        <w:pStyle w:val="ListParagraph"/>
-        <w:numPr>
-          <w:ilvl w:val="0"/>
-          <w:numId w:val="2"/>
-        </w:numPr>
-      </w:pPr>
-      <w:r>
-        <w:t xml:space="preserve">Verify listeners should do more than </w:t>
-      </w:r>
-      <w:proofErr w:type="spellStart"/>
-      <w:r>
-        <w:t>doit</w:t>
-      </w:r>
-      <w:proofErr w:type="spellEnd"/>
-      <w:r>
-        <w:t>=false</w:t>
+        <w:t>Table c</w:t>
+      </w:r>
+      <w:r>
+        <w:t xml:space="preserve">olumn </w:t>
+      </w:r>
+      <w:r>
+        <w:t>&amp; r</w:t>
+      </w:r>
+      <w:r>
+        <w:t>ow manual resizing is smooth &amp; shown real-time</w:t>
       </w:r>
     </w:p>
     <w:p>
@@ -127,36 +373,16 @@
         </w:numPr>
       </w:pPr>
       <w:r>
-        <w:t xml:space="preserve">throw new </w:t>
-      </w:r>
-      <w:proofErr w:type="spellStart"/>
-      <w:r>
-        <w:t>IllegalArgumentException</w:t>
-      </w:r>
-      <w:proofErr w:type="spellEnd"/>
-      <w:r>
-        <w:t>();</w:t>
-      </w:r>
-    </w:p>
-    <w:p>
-      <w:pPr>
-        <w:pStyle w:val="ListParagraph"/>
-        <w:numPr>
-          <w:ilvl w:val="0"/>
-          <w:numId w:val="2"/>
-        </w:numPr>
-      </w:pPr>
-    </w:p>
-    <w:p>
-      <w:pPr>
-        <w:pStyle w:val="ListParagraph"/>
-        <w:numPr>
-          <w:ilvl w:val="0"/>
-          <w:numId w:val="2"/>
-        </w:numPr>
-      </w:pPr>
-      <w:r>
-        <w:t>Resources</w:t>
+        <w:t xml:space="preserve">Table cell improved text </w:t>
+      </w:r>
+      <w:r>
+        <w:t xml:space="preserve">word wrapping (as </w:t>
+      </w:r>
+      <w:r>
+        <w:t>in</w:t>
+      </w:r>
+      <w:r>
+        <w:t xml:space="preserve"> Qt)</w:t>
       </w:r>
     </w:p>
     <w:p>
@@ -168,221 +394,7 @@
         </w:numPr>
       </w:pPr>
       <w:r>
-        <w:t>Valid initials – chars/length/duplication</w:t>
-      </w:r>
-    </w:p>
-    <w:p>
-      <w:pPr>
-        <w:pStyle w:val="ListParagraph"/>
-        <w:numPr>
-          <w:ilvl w:val="0"/>
-          <w:numId w:val="2"/>
-        </w:numPr>
-      </w:pPr>
-    </w:p>
-    <w:p>
-      <w:pPr>
-        <w:pStyle w:val="ListParagraph"/>
-        <w:numPr>
-          <w:ilvl w:val="0"/>
-          <w:numId w:val="2"/>
-        </w:numPr>
-      </w:pPr>
-      <w:r>
-        <w:t xml:space="preserve">BUG: Entering </w:t>
-      </w:r>
-      <w:r>
-        <w:t xml:space="preserve">Task </w:t>
-      </w:r>
-      <w:r>
-        <w:t>‘Resources’ text causes Java unhandled Java exception</w:t>
-      </w:r>
-    </w:p>
-    <w:p>
-      <w:pPr>
-        <w:pStyle w:val="ListParagraph"/>
-        <w:numPr>
-          <w:ilvl w:val="0"/>
-          <w:numId w:val="2"/>
-        </w:numPr>
-      </w:pPr>
-      <w:r>
-        <w:t xml:space="preserve">BUG: </w:t>
-      </w:r>
-      <w:proofErr w:type="spellStart"/>
-      <w:r>
-        <w:t>TimeSpanEditor</w:t>
-      </w:r>
-      <w:proofErr w:type="spellEnd"/>
-      <w:r>
-        <w:t xml:space="preserve"> accepts commits even when out of range and red</w:t>
-      </w:r>
-    </w:p>
-    <w:p>
-      <w:pPr>
-        <w:pStyle w:val="ListParagraph"/>
-        <w:numPr>
-          <w:ilvl w:val="0"/>
-          <w:numId w:val="2"/>
-        </w:numPr>
-      </w:pPr>
-      <w:r>
-        <w:t>BUG: Typing “1.3” for example in Days Work results in 0.3</w:t>
-      </w:r>
-    </w:p>
-    <w:p>
-      <w:pPr>
-        <w:pStyle w:val="ListParagraph"/>
-        <w:numPr>
-          <w:ilvl w:val="0"/>
-          <w:numId w:val="2"/>
-        </w:numPr>
-      </w:pPr>
-      <w:r>
-        <w:t>BUG: Can type large invalid numbers into Days Periods</w:t>
-      </w:r>
-    </w:p>
-    <w:p>
-      <w:pPr>
-        <w:pStyle w:val="ListParagraph"/>
-        <w:numPr>
-          <w:ilvl w:val="0"/>
-          <w:numId w:val="2"/>
-        </w:numPr>
-      </w:pPr>
-      <w:r>
-        <w:t>BUG: Keyboard shortcuts don’t work when sub-window shell has focus</w:t>
-      </w:r>
-    </w:p>
-    <w:p>
-      <w:pPr>
-        <w:pStyle w:val="ListParagraph"/>
-        <w:numPr>
-          <w:ilvl w:val="0"/>
-          <w:numId w:val="2"/>
-        </w:numPr>
-      </w:pPr>
-    </w:p>
-    <w:p>
-      <w:pPr>
-        <w:pStyle w:val="ListParagraph"/>
-        <w:numPr>
-          <w:ilvl w:val="0"/>
-          <w:numId w:val="2"/>
-        </w:numPr>
-      </w:pPr>
-      <w:r>
-        <w:t xml:space="preserve">Implement ‘Help’ about </w:t>
-      </w:r>
-      <w:proofErr w:type="spellStart"/>
-      <w:r>
-        <w:t>jplanner</w:t>
-      </w:r>
-      <w:proofErr w:type="spellEnd"/>
-    </w:p>
-    <w:p>
-      <w:pPr>
-        <w:pStyle w:val="ListParagraph"/>
-        <w:numPr>
-          <w:ilvl w:val="0"/>
-          <w:numId w:val="2"/>
-        </w:numPr>
-      </w:pPr>
-      <w:r>
-        <w:t>Predecessors</w:t>
-      </w:r>
-    </w:p>
-    <w:p>
-      <w:pPr>
-        <w:pStyle w:val="ListParagraph"/>
-        <w:numPr>
-          <w:ilvl w:val="0"/>
-          <w:numId w:val="2"/>
-        </w:numPr>
-      </w:pPr>
-      <w:r>
-        <w:t xml:space="preserve">Testing loading of </w:t>
-      </w:r>
-      <w:r>
-        <w:t>C:\Users\Richard\Documents\Qt\!tests</w:t>
-      </w:r>
-    </w:p>
-    <w:p>
-      <w:pPr>
-        <w:pStyle w:val="ListParagraph"/>
-        <w:numPr>
-          <w:ilvl w:val="0"/>
-          <w:numId w:val="2"/>
-        </w:numPr>
-      </w:pPr>
-    </w:p>
-    <w:p>
-      <w:pPr>
-        <w:pStyle w:val="ListParagraph"/>
-        <w:numPr>
-          <w:ilvl w:val="0"/>
-          <w:numId w:val="2"/>
-        </w:numPr>
-      </w:pPr>
-      <w:r>
-        <w:t>Introduce scheduling</w:t>
-      </w:r>
-    </w:p>
-    <w:p>
-      <w:pPr>
-        <w:pStyle w:val="ListParagraph"/>
-        <w:numPr>
-          <w:ilvl w:val="0"/>
-          <w:numId w:val="2"/>
-        </w:numPr>
-      </w:pPr>
-    </w:p>
-    <w:p>
-      <w:pPr>
-        <w:pStyle w:val="ListParagraph"/>
-        <w:numPr>
-          <w:ilvl w:val="0"/>
-          <w:numId w:val="2"/>
-        </w:numPr>
-      </w:pPr>
-      <w:r>
-        <w:t>Save to temporary file before renaming to desired file</w:t>
-      </w:r>
-    </w:p>
-    <w:p>
-      <w:pPr>
-        <w:pStyle w:val="ListParagraph"/>
-        <w:numPr>
-          <w:ilvl w:val="0"/>
-          <w:numId w:val="2"/>
-        </w:numPr>
-      </w:pPr>
-      <w:r>
-        <w:t>More testing of</w:t>
-      </w:r>
-      <w:r>
-        <w:t xml:space="preserve"> ability to save &amp; load to XML</w:t>
-      </w:r>
-    </w:p>
-    <w:p>
-      <w:pPr>
-        <w:pStyle w:val="ListParagraph"/>
-        <w:numPr>
-          <w:ilvl w:val="0"/>
-          <w:numId w:val="2"/>
-        </w:numPr>
-      </w:pPr>
-    </w:p>
-    <w:p>
-      <w:pPr>
-        <w:pStyle w:val="ListParagraph"/>
-        <w:numPr>
-          <w:ilvl w:val="0"/>
-          <w:numId w:val="2"/>
-        </w:numPr>
-      </w:pPr>
-      <w:r>
-        <w:t>Generally improved abilities for editing Tasks/Resources/Calendars/Days</w:t>
+        <w:t>Undo-stack window, when user changes selected row using mouse, undo/redo done immediately without need for use to release mouse button</w:t>
       </w:r>
     </w:p>
     <w:p>
@@ -394,139 +406,11 @@
         </w:numPr>
       </w:pPr>
       <w:r>
-        <w:t>For days editing -</w:t>
-      </w:r>
-      <w:r>
-        <w:t xml:space="preserve"> c</w:t>
-      </w:r>
-      <w:r>
-        <w:t>reate Time editor with min/max stops</w:t>
-      </w:r>
-      <w:r>
-        <w:t xml:space="preserve"> so only valid in-order work-period start &amp; end times can be entered</w:t>
-      </w:r>
-    </w:p>
-    <w:p>
-      <w:pPr>
-        <w:pStyle w:val="ListParagraph"/>
-        <w:numPr>
-          <w:ilvl w:val="0"/>
-          <w:numId w:val="2"/>
-        </w:numPr>
-      </w:pPr>
-      <w:r>
-        <w:t>Tool tips on fields like ‘Date-time format’ and ‘Date format’</w:t>
-      </w:r>
-    </w:p>
-    <w:p>
-      <w:pPr>
-        <w:pStyle w:val="ListParagraph"/>
-        <w:numPr>
-          <w:ilvl w:val="0"/>
-          <w:numId w:val="2"/>
-        </w:numPr>
-      </w:pPr>
-      <w:r>
-        <w:t xml:space="preserve">Gantt menu to zoom in/out/fit </w:t>
-      </w:r>
-      <w:proofErr w:type="spellStart"/>
-      <w:r>
-        <w:t>etc</w:t>
-      </w:r>
-      <w:proofErr w:type="spellEnd"/>
-    </w:p>
-    <w:p>
-      <w:pPr>
-        <w:pStyle w:val="ListParagraph"/>
-        <w:numPr>
-          <w:ilvl w:val="0"/>
-          <w:numId w:val="2"/>
-        </w:numPr>
-      </w:pPr>
-    </w:p>
-    <w:p>
-      <w:pPr>
-        <w:pStyle w:val="ListParagraph"/>
-        <w:numPr>
-          <w:ilvl w:val="0"/>
-          <w:numId w:val="2"/>
-        </w:numPr>
-      </w:pPr>
-      <w:r>
-        <w:t>Nice to haves</w:t>
-      </w:r>
-    </w:p>
-    <w:p>
-      <w:pPr>
-        <w:pStyle w:val="ListParagraph"/>
-        <w:numPr>
-          <w:ilvl w:val="1"/>
-          <w:numId w:val="2"/>
-        </w:numPr>
-      </w:pPr>
-      <w:r>
-        <w:t>Table c</w:t>
-      </w:r>
-      <w:r>
-        <w:t xml:space="preserve">olumn </w:t>
-      </w:r>
-      <w:r>
-        <w:t>&amp; r</w:t>
-      </w:r>
-      <w:r>
-        <w:t>ow manual resizing is smooth &amp; shown real-time</w:t>
-      </w:r>
-    </w:p>
-    <w:p>
-      <w:pPr>
-        <w:pStyle w:val="ListParagraph"/>
-        <w:numPr>
-          <w:ilvl w:val="1"/>
-          <w:numId w:val="2"/>
-        </w:numPr>
-      </w:pPr>
-      <w:r>
-        <w:t xml:space="preserve">Table cell improved text </w:t>
-      </w:r>
-      <w:r>
-        <w:t xml:space="preserve">word wrapping (as </w:t>
-      </w:r>
-      <w:r>
-        <w:t>in</w:t>
-      </w:r>
-      <w:r>
-        <w:t xml:space="preserve"> Qt)</w:t>
-      </w:r>
-    </w:p>
-    <w:p>
-      <w:pPr>
-        <w:pStyle w:val="ListParagraph"/>
-        <w:numPr>
-          <w:ilvl w:val="1"/>
-          <w:numId w:val="2"/>
-        </w:numPr>
-      </w:pPr>
-      <w:r>
-        <w:t>Undo-stack window, when user changes selected row using mouse, undo/redo done immediately without need for use to release mouse button</w:t>
-      </w:r>
-    </w:p>
-    <w:p>
-      <w:pPr>
-        <w:pStyle w:val="ListParagraph"/>
-        <w:numPr>
-          <w:ilvl w:val="1"/>
-          <w:numId w:val="2"/>
-        </w:numPr>
-      </w:pPr>
-      <w:r>
         <w:t>Combos such as ‘Default Calendar’ to have white background instead of button background</w:t>
       </w:r>
     </w:p>
     <w:p/>
-    <w:p>
-      <w:bookmarkStart w:id="0" w:name="_GoBack"/>
-      <w:bookmarkEnd w:id="0"/>
-    </w:p>
+    <w:p/>
     <w:sectPr>
       <w:pgSz w:w="11906" w:h="16838"/>
       <w:pgMar w:top="1440" w:right="1440" w:bottom="1440" w:left="1440" w:header="708" w:footer="708" w:gutter="0"/>

</xml_diff>

<commit_message>
Started XCombo to replace SWT Combo, check loaded plan windows fit, and save task indent to XML files
</commit_message>
<xml_diff>
--- a/docs/JPlannerSWT TODO.docx
+++ b/docs/JPlannerSWT TODO.docx
@@ -9,8 +9,6 @@
           <w:u w:val="single"/>
         </w:rPr>
       </w:pPr>
-      <w:bookmarkStart w:id="0" w:name="_GoBack"/>
-      <w:bookmarkEnd w:id="0"/>
       <w:r>
         <w:rPr>
           <w:b/>
@@ -233,18 +231,6 @@
         </w:numPr>
       </w:pPr>
       <w:r>
-        <w:t>Save to temporary file before renaming to desired file</w:t>
-      </w:r>
-    </w:p>
-    <w:p>
-      <w:pPr>
-        <w:pStyle w:val="ListParagraph"/>
-        <w:numPr>
-          <w:ilvl w:val="0"/>
-          <w:numId w:val="2"/>
-        </w:numPr>
-      </w:pPr>
-      <w:r>
         <w:t>More testing of</w:t>
       </w:r>
       <w:r>
@@ -341,48 +327,6 @@
       </w:pPr>
       <w:r>
         <w:t>Nice to haves</w:t>
-      </w:r>
-    </w:p>
-    <w:p>
-      <w:pPr>
-        <w:pStyle w:val="ListParagraph"/>
-        <w:numPr>
-          <w:ilvl w:val="1"/>
-          <w:numId w:val="2"/>
-        </w:numPr>
-      </w:pPr>
-      <w:r>
-        <w:t>Table c</w:t>
-      </w:r>
-      <w:r>
-        <w:t xml:space="preserve">olumn </w:t>
-      </w:r>
-      <w:r>
-        <w:t>&amp; r</w:t>
-      </w:r>
-      <w:r>
-        <w:t>ow manual resizing is smooth &amp; shown real-time</w:t>
-      </w:r>
-    </w:p>
-    <w:p>
-      <w:pPr>
-        <w:pStyle w:val="ListParagraph"/>
-        <w:numPr>
-          <w:ilvl w:val="1"/>
-          <w:numId w:val="2"/>
-        </w:numPr>
-      </w:pPr>
-      <w:r>
-        <w:t xml:space="preserve">Table cell improved text </w:t>
-      </w:r>
-      <w:r>
-        <w:t xml:space="preserve">word wrapping (as </w:t>
-      </w:r>
-      <w:r>
-        <w:t>in</w:t>
-      </w:r>
-      <w:r>
-        <w:t xml:space="preserve"> Qt)</w:t>
       </w:r>
     </w:p>
     <w:p>

</xml_diff>